<commit_message>
On sait pas pourquoi on a ajoute Matheo
</commit_message>
<xml_diff>
--- a/langage GIT.docx
+++ b/langage GIT.docx
@@ -42,7 +42,31 @@
         <w:rPr>
           <w:rFonts w:ascii="Times New Roman" w:hAnsi="Times New Roman" w:cs="Times New Roman"/>
         </w:rPr>
-        <w:t xml:space="preserve">Git est une série de logiciels développées par Linus </w:t>
+        <w:t>Git est</w:t>
+      </w:r>
+      <w:r>
+        <w:rPr>
+          <w:rFonts w:ascii="Times New Roman" w:hAnsi="Times New Roman" w:cs="Times New Roman"/>
+        </w:rPr>
+        <w:t xml:space="preserve"> un</w:t>
+      </w:r>
+      <w:r>
+        <w:rPr>
+          <w:rFonts w:ascii="Times New Roman" w:hAnsi="Times New Roman" w:cs="Times New Roman"/>
+        </w:rPr>
+        <w:t xml:space="preserve"> </w:t>
+      </w:r>
+      <w:r>
+        <w:rPr>
+          <w:rFonts w:ascii="Times New Roman" w:hAnsi="Times New Roman" w:cs="Times New Roman"/>
+        </w:rPr>
+        <w:t>VCS crée</w:t>
+      </w:r>
+      <w:r>
+        <w:rPr>
+          <w:rFonts w:ascii="Times New Roman" w:hAnsi="Times New Roman" w:cs="Times New Roman"/>
+        </w:rPr>
+        <w:t xml:space="preserve"> par Linus </w:t>
       </w:r>
       <w:proofErr w:type="spellStart"/>
       <w:r>
@@ -56,7 +80,45 @@
         <w:rPr>
           <w:rFonts w:ascii="Times New Roman" w:hAnsi="Times New Roman" w:cs="Times New Roman"/>
         </w:rPr>
-        <w:t xml:space="preserve"> aussi connu pour avoir développé Linux, Git est une </w:t>
+        <w:t xml:space="preserve"> </w:t>
+      </w:r>
+      <w:r>
+        <w:rPr>
+          <w:rFonts w:ascii="Times New Roman" w:hAnsi="Times New Roman" w:cs="Times New Roman"/>
+        </w:rPr>
+        <w:t>(</w:t>
+      </w:r>
+      <w:r>
+        <w:rPr>
+          <w:rFonts w:ascii="Times New Roman" w:hAnsi="Times New Roman" w:cs="Times New Roman"/>
+        </w:rPr>
+        <w:t>aussi connu pour av</w:t>
+      </w:r>
+      <w:r>
+        <w:rPr>
+          <w:rFonts w:ascii="Times New Roman" w:hAnsi="Times New Roman" w:cs="Times New Roman"/>
+        </w:rPr>
+        <w:t xml:space="preserve">oir développé Linux), son but est de vouloir faciliter les projets d’équipes en donnant accès à une arborescence mutualisée pour permettre aux utilisateurs concernés d’ajouter, de supprimer et de modifier des éléments dans ces dossiers partagés. Le langage git (tout comme le langage </w:t>
+      </w:r>
+      <w:proofErr w:type="spellStart"/>
+      <w:r>
+        <w:rPr>
+          <w:rFonts w:ascii="Times New Roman" w:hAnsi="Times New Roman" w:cs="Times New Roman"/>
+        </w:rPr>
+        <w:t>shell</w:t>
+      </w:r>
+      <w:proofErr w:type="spellEnd"/>
+      <w:r>
+        <w:rPr>
+          <w:rFonts w:ascii="Times New Roman" w:hAnsi="Times New Roman" w:cs="Times New Roman"/>
+        </w:rPr>
+        <w:t xml:space="preserve">) est un langage de script, cependant, </w:t>
+      </w:r>
+      <w:r>
+        <w:rPr>
+          <w:rFonts w:ascii="Times New Roman" w:hAnsi="Times New Roman" w:cs="Times New Roman"/>
+        </w:rPr>
+        <w:t>ce langage n’a pas la possibilité d’exécuter ou de lire un fichier.</w:t>
       </w:r>
       <w:bookmarkStart w:id="0" w:name="_GoBack"/>
       <w:bookmarkEnd w:id="0"/>
@@ -788,7 +850,7 @@
 </file>
 
 <file path=customXml/itemProps1.xml><?xml version="1.0" encoding="utf-8"?>
-<ds:datastoreItem xmlns:ds="http://schemas.openxmlformats.org/officeDocument/2006/customXml" ds:itemID="{19BB3D30-1E94-4C27-A312-B143A3F048C6}">
+<ds:datastoreItem xmlns:ds="http://schemas.openxmlformats.org/officeDocument/2006/customXml" ds:itemID="{C8A72B7F-1B5C-4D25-AAB8-C8E26CAC83AF}">
   <ds:schemaRefs>
     <ds:schemaRef ds:uri="http://schemas.openxmlformats.org/officeDocument/2006/bibliography"/>
   </ds:schemaRefs>

</xml_diff>